<commit_message>
Objasnjenje Daily Scrum-a i Product Backlog-a
</commit_message>
<xml_diff>
--- a/Definisanje opštih koraka SCRUM metodologije.docx
+++ b/Definisanje opštih koraka SCRUM metodologije.docx
@@ -7,8 +7,13 @@
         <w:pStyle w:val="Title"/>
         <w:jc w:val="center"/>
       </w:pPr>
+      <w:proofErr w:type="spellStart"/>
       <w:r>
-        <w:t>Definisanje op</w:t>
+        <w:t>Definisanje</w:t>
+      </w:r>
+      <w:proofErr w:type="spellEnd"/>
+      <w:r>
+        <w:t xml:space="preserve"> op</w:t>
       </w:r>
       <w:r>
         <w:rPr>
@@ -16,15 +21,27 @@
         </w:rPr>
         <w:t>š</w:t>
       </w:r>
+      <w:proofErr w:type="spellStart"/>
       <w:r>
-        <w:t>tih koraka SCRUM metodologije</w:t>
+        <w:t>tih</w:t>
       </w:r>
-    </w:p>
-    <w:p/>
-    <w:p>
+      <w:proofErr w:type="spellEnd"/>
       <w:r>
-        <w:t>test</w:t>
+        <w:t xml:space="preserve"> </w:t>
       </w:r>
+      <w:proofErr w:type="spellStart"/>
+      <w:r>
+        <w:t>koraka</w:t>
+      </w:r>
+      <w:proofErr w:type="spellEnd"/>
+      <w:r>
+        <w:t xml:space="preserve"> SCRUM </w:t>
+      </w:r>
+      <w:proofErr w:type="spellStart"/>
+      <w:r>
+        <w:t>metodologije</w:t>
+      </w:r>
+      <w:proofErr w:type="spellEnd"/>
     </w:p>
     <w:sectPr>
       <w:pgSz w:w="12240" w:h="15840"/>

</xml_diff>